<commit_message>
Adjust Game Script & Coded in all of Captain's lines
</commit_message>
<xml_diff>
--- a/Computer Programs/java_peter/Year_Final_Project/Space-Traveler-Java-Game/Documentation/SpaceTraveler Game Script.docx
+++ b/Computer Programs/java_peter/Year_Final_Project/Space-Traveler-Java-Game/Documentation/SpaceTraveler Game Script.docx
@@ -17,8 +17,18 @@
         <w:rPr>
           <w:lang w:val="en-US"/>
         </w:rPr>
-        <w:t>Captain: “Welcome lieutenant. This is our ship” + drawShip</w:t>
-      </w:r>
+        <w:t xml:space="preserve">Captain: “Welcome lieutenant. This is our ship” + </w:t>
+      </w:r>
+      <w:proofErr w:type="spellStart"/>
+      <w:proofErr w:type="gramStart"/>
+      <w:r>
+        <w:rPr>
+          <w:lang w:val="en-US"/>
+        </w:rPr>
+        <w:t>drawShip</w:t>
+      </w:r>
+      <w:proofErr w:type="spellEnd"/>
+      <w:proofErr w:type="gramEnd"/>
     </w:p>
     <w:p>
       <w:pPr>
@@ -67,7 +77,21 @@
         <w:rPr>
           <w:lang w:val="en-US"/>
         </w:rPr>
-        <w:t>Captain: “We detected signs of life on Europa and we have to fly over there to get more results.”</w:t>
+        <w:t xml:space="preserve">Captain: “We detected signs of life on </w:t>
+      </w:r>
+      <w:proofErr w:type="gramStart"/>
+      <w:r>
+        <w:rPr>
+          <w:lang w:val="en-US"/>
+        </w:rPr>
+        <w:t>Europa</w:t>
+      </w:r>
+      <w:proofErr w:type="gramEnd"/>
+      <w:r>
+        <w:rPr>
+          <w:lang w:val="en-US"/>
+        </w:rPr>
+        <w:t xml:space="preserve"> and we have to fly over there to get more results.”</w:t>
       </w:r>
     </w:p>
     <w:p>
@@ -143,7 +167,21 @@
         <w:rPr>
           <w:lang w:val="en-US"/>
         </w:rPr>
-        <w:t xml:space="preserve">GAME: →  command: ‘input </w:t>
+        <w:t xml:space="preserve">GAME: </w:t>
+      </w:r>
+      <w:proofErr w:type="gramStart"/>
+      <w:r>
+        <w:rPr>
+          <w:lang w:val="en-US"/>
+        </w:rPr>
+        <w:t>→  command</w:t>
+      </w:r>
+      <w:proofErr w:type="gramEnd"/>
+      <w:r>
+        <w:rPr>
+          <w:lang w:val="en-US"/>
+        </w:rPr>
+        <w:t xml:space="preserve">: ‘input </w:t>
       </w:r>
       <w:r>
         <w:rPr>
@@ -211,7 +249,14 @@
         <w:rPr>
           <w:lang w:val="en-US"/>
         </w:rPr>
-        <w:t xml:space="preserve">GAME: → </w:t>
+        <w:t xml:space="preserve">GAME: </w:t>
+      </w:r>
+      <w:proofErr w:type="gramStart"/>
+      <w:r>
+        <w:rPr>
+          <w:lang w:val="en-US"/>
+        </w:rPr>
+        <w:t xml:space="preserve">→ </w:t>
       </w:r>
       <w:r>
         <w:rPr>
@@ -223,14 +268,29 @@
         <w:rPr>
           <w:lang w:val="en-US"/>
         </w:rPr>
-        <w:t>command: ‘input co-ordinates’</w:t>
-      </w:r>
-      <w:r>
-        <w:rPr>
-          <w:lang w:val="en-US"/>
-        </w:rPr>
-        <w:t xml:space="preserve"> + suckedByWormhole</w:t>
-      </w:r>
+        <w:t>command</w:t>
+      </w:r>
+      <w:proofErr w:type="gramEnd"/>
+      <w:r>
+        <w:rPr>
+          <w:lang w:val="en-US"/>
+        </w:rPr>
+        <w:t>: ‘input co-ordinates’</w:t>
+      </w:r>
+      <w:r>
+        <w:rPr>
+          <w:lang w:val="en-US"/>
+        </w:rPr>
+        <w:t xml:space="preserve"> + </w:t>
+      </w:r>
+      <w:proofErr w:type="spellStart"/>
+      <w:r>
+        <w:rPr>
+          <w:lang w:val="en-US"/>
+        </w:rPr>
+        <w:t>suckedByWormhole</w:t>
+      </w:r>
+      <w:proofErr w:type="spellEnd"/>
     </w:p>
     <w:p>
       <w:pPr>
@@ -440,19 +500,27 @@
         <w:rPr>
           <w:lang w:val="en-US"/>
         </w:rPr>
-        <w:t xml:space="preserve">GAME: →  command: ‘input </w:t>
-      </w:r>
-      <w:r>
-        <w:rPr>
-          <w:lang w:val="en-US"/>
-        </w:rPr>
-        <w:t>S</w:t>
-      </w:r>
-      <w:r>
-        <w:rPr>
-          <w:lang w:val="en-US"/>
-        </w:rPr>
-        <w:t>’</w:t>
+        <w:t xml:space="preserve">GAME: </w:t>
+      </w:r>
+      <w:proofErr w:type="gramStart"/>
+      <w:r>
+        <w:rPr>
+          <w:lang w:val="en-US"/>
+        </w:rPr>
+        <w:t>→  command</w:t>
+      </w:r>
+      <w:proofErr w:type="gramEnd"/>
+      <w:r>
+        <w:rPr>
+          <w:lang w:val="en-US"/>
+        </w:rPr>
+        <w:t xml:space="preserve">: ‘input </w:t>
+      </w:r>
+      <w:r>
+        <w:rPr>
+          <w:lang w:val="en-US"/>
+        </w:rPr>
+        <w:t>S’</w:t>
       </w:r>
     </w:p>
     <w:p>
@@ -509,8 +577,30 @@
           <w:lang w:val="en-US"/>
         </w:rPr>
         <w:lastRenderedPageBreak/>
-        <w:t>GAME: →  command: ‘input co-ordinates’ + suckedByWormhole</w:t>
-      </w:r>
+        <w:t xml:space="preserve">GAME: </w:t>
+      </w:r>
+      <w:proofErr w:type="gramStart"/>
+      <w:r>
+        <w:rPr>
+          <w:lang w:val="en-US"/>
+        </w:rPr>
+        <w:t>→  command</w:t>
+      </w:r>
+      <w:proofErr w:type="gramEnd"/>
+      <w:r>
+        <w:rPr>
+          <w:lang w:val="en-US"/>
+        </w:rPr>
+        <w:t xml:space="preserve">: ‘input co-ordinates’ + </w:t>
+      </w:r>
+      <w:proofErr w:type="spellStart"/>
+      <w:r>
+        <w:rPr>
+          <w:lang w:val="en-US"/>
+        </w:rPr>
+        <w:t>suckedByWormhole</w:t>
+      </w:r>
+      <w:proofErr w:type="spellEnd"/>
     </w:p>
     <w:p>
       <w:pPr>
@@ -756,7 +846,21 @@
         <w:rPr>
           <w:lang w:val="en-US"/>
         </w:rPr>
-        <w:t xml:space="preserve">GAME: →  command: ‘input </w:t>
+        <w:t xml:space="preserve">GAME: </w:t>
+      </w:r>
+      <w:proofErr w:type="gramStart"/>
+      <w:r>
+        <w:rPr>
+          <w:lang w:val="en-US"/>
+        </w:rPr>
+        <w:t>→  command</w:t>
+      </w:r>
+      <w:proofErr w:type="gramEnd"/>
+      <w:r>
+        <w:rPr>
+          <w:lang w:val="en-US"/>
+        </w:rPr>
+        <w:t xml:space="preserve">: ‘input </w:t>
       </w:r>
       <w:r>
         <w:rPr>
@@ -867,8 +971,30 @@
         <w:rPr>
           <w:lang w:val="en-US"/>
         </w:rPr>
-        <w:t>GAME: →  command: ‘input co-ordinates’ + suckedByWormhole</w:t>
-      </w:r>
+        <w:t xml:space="preserve">GAME: </w:t>
+      </w:r>
+      <w:proofErr w:type="gramStart"/>
+      <w:r>
+        <w:rPr>
+          <w:lang w:val="en-US"/>
+        </w:rPr>
+        <w:t>→  command</w:t>
+      </w:r>
+      <w:proofErr w:type="gramEnd"/>
+      <w:r>
+        <w:rPr>
+          <w:lang w:val="en-US"/>
+        </w:rPr>
+        <w:t xml:space="preserve">: ‘input co-ordinates’ + </w:t>
+      </w:r>
+      <w:proofErr w:type="spellStart"/>
+      <w:r>
+        <w:rPr>
+          <w:lang w:val="en-US"/>
+        </w:rPr>
+        <w:t>suckedByWormhole</w:t>
+      </w:r>
+      <w:proofErr w:type="spellEnd"/>
     </w:p>
     <w:p>
       <w:pPr>
@@ -929,8 +1055,16 @@
         <w:rPr>
           <w:lang w:val="en-US"/>
         </w:rPr>
-        <w:t>Captain: “We are in serious trouble! We have crash landed on Venus. That means that Venus’ acidic rain will break our spaceship apart if we stay here any longer! ”</w:t>
-      </w:r>
+        <w:t>Captain: “We are in serious trouble! We have crash landed on Venus. That means that Venus’ acidic rain will break our spaceship apart if we stay here any longer</w:t>
+      </w:r>
+      <w:proofErr w:type="gramStart"/>
+      <w:r>
+        <w:rPr>
+          <w:lang w:val="en-US"/>
+        </w:rPr>
+        <w:t>! ”</w:t>
+      </w:r>
+      <w:proofErr w:type="gramEnd"/>
     </w:p>
     <w:p>
       <w:pPr>
@@ -1030,7 +1164,21 @@
           <w:lang w:val="en-US"/>
         </w:rPr>
         <w:lastRenderedPageBreak/>
-        <w:t xml:space="preserve">GAME: →  command: ‘input </w:t>
+        <w:t xml:space="preserve">GAME: </w:t>
+      </w:r>
+      <w:proofErr w:type="gramStart"/>
+      <w:r>
+        <w:rPr>
+          <w:lang w:val="en-US"/>
+        </w:rPr>
+        <w:t>→  command</w:t>
+      </w:r>
+      <w:proofErr w:type="gramEnd"/>
+      <w:r>
+        <w:rPr>
+          <w:lang w:val="en-US"/>
+        </w:rPr>
+        <w:t xml:space="preserve">: ‘input </w:t>
       </w:r>
       <w:r>
         <w:rPr>
@@ -1092,7 +1240,21 @@
         <w:rPr>
           <w:lang w:val="en-US"/>
         </w:rPr>
-        <w:t>Ok we are in Venus’ orbit. We need to head back to Earth to fix our ship, it’s gonna cost you but let’s hope you got money.</w:t>
+        <w:t xml:space="preserve">Ok we are in Venus’ orbit. We need to head back to Earth to fix our ship, it’s </w:t>
+      </w:r>
+      <w:proofErr w:type="spellStart"/>
+      <w:r>
+        <w:rPr>
+          <w:lang w:val="en-US"/>
+        </w:rPr>
+        <w:t>gonna</w:t>
+      </w:r>
+      <w:proofErr w:type="spellEnd"/>
+      <w:r>
+        <w:rPr>
+          <w:lang w:val="en-US"/>
+        </w:rPr>
+        <w:t xml:space="preserve"> cost you but let’s hope you got money.</w:t>
       </w:r>
       <w:r>
         <w:rPr>
@@ -1123,25 +1285,61 @@
         <w:rPr>
           <w:lang w:val="en-US"/>
         </w:rPr>
-        <w:t>GAME: →  command: ‘input co-ordinates’ + suckedByWormhole</w:t>
-      </w:r>
-    </w:p>
-    <w:p>
-      <w:pPr>
-        <w:pStyle w:val="ListParagraph"/>
-        <w:numPr>
-          <w:ilvl w:val="0"/>
-          <w:numId w:val="2"/>
-        </w:numPr>
-        <w:rPr>
-          <w:lang w:val="en-US"/>
-        </w:rPr>
-      </w:pPr>
-      <w:r>
-        <w:rPr>
-          <w:lang w:val="en-US"/>
-        </w:rPr>
-        <w:t>GAME: “Repair your ship by purchasing the ‘Repair Ship’ option in the store..”</w:t>
+        <w:t xml:space="preserve">GAME: </w:t>
+      </w:r>
+      <w:proofErr w:type="gramStart"/>
+      <w:r>
+        <w:rPr>
+          <w:lang w:val="en-US"/>
+        </w:rPr>
+        <w:t>→  command</w:t>
+      </w:r>
+      <w:proofErr w:type="gramEnd"/>
+      <w:r>
+        <w:rPr>
+          <w:lang w:val="en-US"/>
+        </w:rPr>
+        <w:t xml:space="preserve">: ‘input co-ordinates’ + </w:t>
+      </w:r>
+      <w:proofErr w:type="spellStart"/>
+      <w:r>
+        <w:rPr>
+          <w:lang w:val="en-US"/>
+        </w:rPr>
+        <w:t>suckedByWormhole</w:t>
+      </w:r>
+      <w:proofErr w:type="spellEnd"/>
+    </w:p>
+    <w:p>
+      <w:pPr>
+        <w:pStyle w:val="ListParagraph"/>
+        <w:numPr>
+          <w:ilvl w:val="0"/>
+          <w:numId w:val="2"/>
+        </w:numPr>
+        <w:rPr>
+          <w:lang w:val="en-US"/>
+        </w:rPr>
+      </w:pPr>
+      <w:r>
+        <w:rPr>
+          <w:lang w:val="en-US"/>
+        </w:rPr>
+        <w:t xml:space="preserve">GAME: “Repair your ship by purchasing the ‘Repair Ship’ option in the </w:t>
+      </w:r>
+      <w:proofErr w:type="gramStart"/>
+      <w:r>
+        <w:rPr>
+          <w:lang w:val="en-US"/>
+        </w:rPr>
+        <w:t>store..</w:t>
+      </w:r>
+      <w:proofErr w:type="gramEnd"/>
+      <w:r>
+        <w:rPr>
+          <w:lang w:val="en-US"/>
+        </w:rPr>
+        <w:t>”</w:t>
       </w:r>
     </w:p>
     <w:p>
@@ -1179,7 +1377,21 @@
         <w:rPr>
           <w:lang w:val="en-US"/>
         </w:rPr>
-        <w:t>Good, now that you have repaired your ship we can leave Earth.</w:t>
+        <w:t xml:space="preserve">Good, now that you have repaired your </w:t>
+      </w:r>
+      <w:proofErr w:type="gramStart"/>
+      <w:r>
+        <w:rPr>
+          <w:lang w:val="en-US"/>
+        </w:rPr>
+        <w:t>ship</w:t>
+      </w:r>
+      <w:proofErr w:type="gramEnd"/>
+      <w:r>
+        <w:rPr>
+          <w:lang w:val="en-US"/>
+        </w:rPr>
+        <w:t xml:space="preserve"> we can leave Earth.</w:t>
       </w:r>
       <w:r>
         <w:rPr>
@@ -1236,7 +1448,21 @@
         <w:rPr>
           <w:lang w:val="en-US"/>
         </w:rPr>
-        <w:t xml:space="preserve">GAME: →  command: ‘input </w:t>
+        <w:t xml:space="preserve">GAME: </w:t>
+      </w:r>
+      <w:proofErr w:type="gramStart"/>
+      <w:r>
+        <w:rPr>
+          <w:lang w:val="en-US"/>
+        </w:rPr>
+        <w:t>→  command</w:t>
+      </w:r>
+      <w:proofErr w:type="gramEnd"/>
+      <w:r>
+        <w:rPr>
+          <w:lang w:val="en-US"/>
+        </w:rPr>
+        <w:t xml:space="preserve">: ‘input </w:t>
       </w:r>
       <w:r>
         <w:rPr>
@@ -1292,8 +1518,30 @@
         <w:rPr>
           <w:lang w:val="en-US"/>
         </w:rPr>
-        <w:t>GAME: →  command: ‘input co-ordinates’ + suckedByWormhole</w:t>
-      </w:r>
+        <w:t xml:space="preserve">GAME: </w:t>
+      </w:r>
+      <w:proofErr w:type="gramStart"/>
+      <w:r>
+        <w:rPr>
+          <w:lang w:val="en-US"/>
+        </w:rPr>
+        <w:t>→  command</w:t>
+      </w:r>
+      <w:proofErr w:type="gramEnd"/>
+      <w:r>
+        <w:rPr>
+          <w:lang w:val="en-US"/>
+        </w:rPr>
+        <w:t xml:space="preserve">: ‘input co-ordinates’ + </w:t>
+      </w:r>
+      <w:proofErr w:type="spellStart"/>
+      <w:r>
+        <w:rPr>
+          <w:lang w:val="en-US"/>
+        </w:rPr>
+        <w:t>suckedByWormhole</w:t>
+      </w:r>
+      <w:proofErr w:type="spellEnd"/>
     </w:p>
     <w:p>
       <w:pPr>
@@ -1319,11 +1567,19 @@
         </w:rPr>
         <w:t>Captain: “</w:t>
       </w:r>
-      <w:r>
-        <w:rPr>
-          <w:lang w:val="en-US"/>
-        </w:rPr>
-        <w:t>Eww! What’s that smell!</w:t>
+      <w:proofErr w:type="spellStart"/>
+      <w:r>
+        <w:rPr>
+          <w:lang w:val="en-US"/>
+        </w:rPr>
+        <w:t>Eww</w:t>
+      </w:r>
+      <w:proofErr w:type="spellEnd"/>
+      <w:r>
+        <w:rPr>
+          <w:lang w:val="en-US"/>
+        </w:rPr>
+        <w:t>! What’s that smell!</w:t>
       </w:r>
       <w:r>
         <w:rPr>
@@ -1360,7 +1616,7 @@
         <w:rPr>
           <w:lang w:val="en-US"/>
         </w:rPr>
-        <w:t>I think we just travelled to Uranus!</w:t>
+        <w:t>I think we just traveled to Uranus!</w:t>
       </w:r>
       <w:r>
         <w:rPr>
@@ -1460,7 +1716,21 @@
         <w:rPr>
           <w:lang w:val="en-US"/>
         </w:rPr>
-        <w:t xml:space="preserve">GAME: →  command: ‘input </w:t>
+        <w:t xml:space="preserve">GAME: </w:t>
+      </w:r>
+      <w:proofErr w:type="gramStart"/>
+      <w:r>
+        <w:rPr>
+          <w:lang w:val="en-US"/>
+        </w:rPr>
+        <w:t>→  command</w:t>
+      </w:r>
+      <w:proofErr w:type="gramEnd"/>
+      <w:r>
+        <w:rPr>
+          <w:lang w:val="en-US"/>
+        </w:rPr>
+        <w:t xml:space="preserve">: ‘input </w:t>
       </w:r>
       <w:r>
         <w:rPr>
@@ -1528,8 +1798,30 @@
         <w:rPr>
           <w:lang w:val="en-US"/>
         </w:rPr>
-        <w:t>GAME: →  command: ‘input co-ordinates’ + suckedByWormhole</w:t>
-      </w:r>
+        <w:t xml:space="preserve">GAME: </w:t>
+      </w:r>
+      <w:proofErr w:type="gramStart"/>
+      <w:r>
+        <w:rPr>
+          <w:lang w:val="en-US"/>
+        </w:rPr>
+        <w:t>→  command</w:t>
+      </w:r>
+      <w:proofErr w:type="gramEnd"/>
+      <w:r>
+        <w:rPr>
+          <w:lang w:val="en-US"/>
+        </w:rPr>
+        <w:t xml:space="preserve">: ‘input co-ordinates’ + </w:t>
+      </w:r>
+      <w:proofErr w:type="spellStart"/>
+      <w:r>
+        <w:rPr>
+          <w:lang w:val="en-US"/>
+        </w:rPr>
+        <w:t>suckedByWormhole</w:t>
+      </w:r>
+      <w:proofErr w:type="spellEnd"/>
     </w:p>
     <w:p>
       <w:pPr>
@@ -1596,7 +1888,19 @@
         <w:rPr>
           <w:lang w:val="en-US"/>
         </w:rPr>
-        <w:t>I think we are falling in to Neptune.</w:t>
+        <w:t>I think we are falling into Neptune</w:t>
+      </w:r>
+      <w:r>
+        <w:rPr>
+          <w:lang w:val="en-US"/>
+        </w:rPr>
+        <w:t>’s gravitational pull</w:t>
+      </w:r>
+      <w:r>
+        <w:rPr>
+          <w:lang w:val="en-US"/>
+        </w:rPr>
+        <w:t>.</w:t>
       </w:r>
       <w:r>
         <w:rPr>
@@ -1645,7 +1949,19 @@
         <w:rPr>
           <w:lang w:val="en-US"/>
         </w:rPr>
-        <w:t xml:space="preserve"> before we get crushed by Neptune’s high speed winds!</w:t>
+        <w:t xml:space="preserve"> before we get crushed by Neptune’s </w:t>
+      </w:r>
+      <w:r>
+        <w:rPr>
+          <w:lang w:val="en-US"/>
+        </w:rPr>
+        <w:t>high-speed</w:t>
+      </w:r>
+      <w:r>
+        <w:rPr>
+          <w:lang w:val="en-US"/>
+        </w:rPr>
+        <w:t xml:space="preserve"> winds!</w:t>
       </w:r>
       <w:r>
         <w:rPr>
@@ -1702,7 +2018,21 @@
         <w:rPr>
           <w:lang w:val="en-US"/>
         </w:rPr>
-        <w:t xml:space="preserve">GAME: →  command: ‘input </w:t>
+        <w:t xml:space="preserve">GAME: </w:t>
+      </w:r>
+      <w:proofErr w:type="gramStart"/>
+      <w:r>
+        <w:rPr>
+          <w:lang w:val="en-US"/>
+        </w:rPr>
+        <w:t>→  command</w:t>
+      </w:r>
+      <w:proofErr w:type="gramEnd"/>
+      <w:r>
+        <w:rPr>
+          <w:lang w:val="en-US"/>
+        </w:rPr>
+        <w:t xml:space="preserve">: ‘input </w:t>
       </w:r>
       <w:r>
         <w:rPr>
@@ -1758,8 +2088,30 @@
         <w:rPr>
           <w:lang w:val="en-US"/>
         </w:rPr>
-        <w:t>GAME: →  command: ‘input co-ordinates’ + suckedByWormhole</w:t>
-      </w:r>
+        <w:t xml:space="preserve">GAME: </w:t>
+      </w:r>
+      <w:proofErr w:type="gramStart"/>
+      <w:r>
+        <w:rPr>
+          <w:lang w:val="en-US"/>
+        </w:rPr>
+        <w:t>→  command</w:t>
+      </w:r>
+      <w:proofErr w:type="gramEnd"/>
+      <w:r>
+        <w:rPr>
+          <w:lang w:val="en-US"/>
+        </w:rPr>
+        <w:t xml:space="preserve">: ‘input co-ordinates’ + </w:t>
+      </w:r>
+      <w:proofErr w:type="spellStart"/>
+      <w:r>
+        <w:rPr>
+          <w:lang w:val="en-US"/>
+        </w:rPr>
+        <w:t>suckedByWormhole</w:t>
+      </w:r>
+      <w:proofErr w:type="spellEnd"/>
     </w:p>
     <w:p>
       <w:pPr>
@@ -1796,8 +2148,16 @@
         <w:rPr>
           <w:lang w:val="en-US"/>
         </w:rPr>
-        <w:t>Ok phew we got out of that one..</w:t>
-      </w:r>
+        <w:t xml:space="preserve">Ok phew we got out of that </w:t>
+      </w:r>
+      <w:proofErr w:type="gramStart"/>
+      <w:r>
+        <w:rPr>
+          <w:lang w:val="en-US"/>
+        </w:rPr>
+        <w:t>one..</w:t>
+      </w:r>
+      <w:proofErr w:type="gramEnd"/>
       <w:r>
         <w:rPr>
           <w:lang w:val="en-US"/>
@@ -1833,8 +2193,16 @@
         <w:rPr>
           <w:lang w:val="en-US"/>
         </w:rPr>
-        <w:t>Those rings are beautiful..</w:t>
-      </w:r>
+        <w:t xml:space="preserve">Those rings are </w:t>
+      </w:r>
+      <w:proofErr w:type="gramStart"/>
+      <w:r>
+        <w:rPr>
+          <w:lang w:val="en-US"/>
+        </w:rPr>
+        <w:t>beautiful..</w:t>
+      </w:r>
+      <w:proofErr w:type="gramEnd"/>
       <w:r>
         <w:rPr>
           <w:lang w:val="en-US"/>
@@ -1870,7 +2238,19 @@
         <w:rPr>
           <w:lang w:val="en-US"/>
         </w:rPr>
-        <w:t>Wait what planet is this!?</w:t>
+        <w:t xml:space="preserve">Wait </w:t>
+      </w:r>
+      <w:r>
+        <w:rPr>
+          <w:lang w:val="en-US"/>
+        </w:rPr>
+        <w:t>is this Saturn</w:t>
+      </w:r>
+      <w:r>
+        <w:rPr>
+          <w:lang w:val="en-US"/>
+        </w:rPr>
+        <w:t>!?</w:t>
       </w:r>
       <w:r>
         <w:rPr>
@@ -1990,25 +2370,53 @@
         <w:rPr>
           <w:lang w:val="en-US"/>
         </w:rPr>
-        <w:t>Captain: ”Phew. We luckily got out of there alive!”</w:t>
-      </w:r>
-    </w:p>
-    <w:p>
-      <w:pPr>
-        <w:pStyle w:val="ListParagraph"/>
-        <w:numPr>
-          <w:ilvl w:val="0"/>
-          <w:numId w:val="2"/>
-        </w:numPr>
-        <w:rPr>
-          <w:lang w:val="en-US"/>
-        </w:rPr>
-      </w:pPr>
-      <w:r>
-        <w:rPr>
-          <w:lang w:val="en-US"/>
-        </w:rPr>
-        <w:t>Captain: ”Start the engines and put in Europa’s coordinates.”</w:t>
+        <w:t>Captain</w:t>
+      </w:r>
+      <w:proofErr w:type="gramStart"/>
+      <w:r>
+        <w:rPr>
+          <w:lang w:val="en-US"/>
+        </w:rPr>
+        <w:t>: ”Phew</w:t>
+      </w:r>
+      <w:proofErr w:type="gramEnd"/>
+      <w:r>
+        <w:rPr>
+          <w:lang w:val="en-US"/>
+        </w:rPr>
+        <w:t>. We luckily got out of there alive!”</w:t>
+      </w:r>
+    </w:p>
+    <w:p>
+      <w:pPr>
+        <w:pStyle w:val="ListParagraph"/>
+        <w:numPr>
+          <w:ilvl w:val="0"/>
+          <w:numId w:val="2"/>
+        </w:numPr>
+        <w:rPr>
+          <w:lang w:val="en-US"/>
+        </w:rPr>
+      </w:pPr>
+      <w:r>
+        <w:rPr>
+          <w:lang w:val="en-US"/>
+        </w:rPr>
+        <w:t>Captain</w:t>
+      </w:r>
+      <w:proofErr w:type="gramStart"/>
+      <w:r>
+        <w:rPr>
+          <w:lang w:val="en-US"/>
+        </w:rPr>
+        <w:t>: ”Start</w:t>
+      </w:r>
+      <w:proofErr w:type="gramEnd"/>
+      <w:r>
+        <w:rPr>
+          <w:lang w:val="en-US"/>
+        </w:rPr>
+        <w:t xml:space="preserve"> the engines and put in Europa’s coordinates.”</w:t>
       </w:r>
     </w:p>
     <w:p>
@@ -2045,19 +2453,27 @@
         <w:rPr>
           <w:lang w:val="en-US"/>
         </w:rPr>
-        <w:t xml:space="preserve">GAME: →  command: ‘input </w:t>
-      </w:r>
-      <w:r>
-        <w:rPr>
-          <w:lang w:val="en-US"/>
-        </w:rPr>
-        <w:t>S</w:t>
-      </w:r>
-      <w:r>
-        <w:rPr>
-          <w:lang w:val="en-US"/>
-        </w:rPr>
-        <w:t>’</w:t>
+        <w:t xml:space="preserve">GAME: </w:t>
+      </w:r>
+      <w:proofErr w:type="gramStart"/>
+      <w:r>
+        <w:rPr>
+          <w:lang w:val="en-US"/>
+        </w:rPr>
+        <w:t>→  command</w:t>
+      </w:r>
+      <w:proofErr w:type="gramEnd"/>
+      <w:r>
+        <w:rPr>
+          <w:lang w:val="en-US"/>
+        </w:rPr>
+        <w:t xml:space="preserve">: ‘input </w:t>
+      </w:r>
+      <w:r>
+        <w:rPr>
+          <w:lang w:val="en-US"/>
+        </w:rPr>
+        <w:t>S’</w:t>
       </w:r>
     </w:p>
     <w:p>
@@ -2093,8 +2509,30 @@
         <w:rPr>
           <w:lang w:val="en-US"/>
         </w:rPr>
-        <w:t>GAME: →  command: ‘input co-ordinates’ + suckedByWormhole</w:t>
-      </w:r>
+        <w:t xml:space="preserve">GAME: </w:t>
+      </w:r>
+      <w:proofErr w:type="gramStart"/>
+      <w:r>
+        <w:rPr>
+          <w:lang w:val="en-US"/>
+        </w:rPr>
+        <w:t>→  command</w:t>
+      </w:r>
+      <w:proofErr w:type="gramEnd"/>
+      <w:r>
+        <w:rPr>
+          <w:lang w:val="en-US"/>
+        </w:rPr>
+        <w:t xml:space="preserve">: ‘input co-ordinates’ + </w:t>
+      </w:r>
+      <w:proofErr w:type="spellStart"/>
+      <w:r>
+        <w:rPr>
+          <w:lang w:val="en-US"/>
+        </w:rPr>
+        <w:t>suckedByWormhole</w:t>
+      </w:r>
+      <w:proofErr w:type="spellEnd"/>
     </w:p>
     <w:p>
       <w:pPr>
@@ -2154,25 +2592,53 @@
         <w:rPr>
           <w:lang w:val="en-US"/>
         </w:rPr>
-        <w:t>GAME: →  You lost a life or Game Over</w:t>
-      </w:r>
-    </w:p>
-    <w:p>
-      <w:pPr>
-        <w:pStyle w:val="ListParagraph"/>
-        <w:numPr>
-          <w:ilvl w:val="0"/>
-          <w:numId w:val="2"/>
-        </w:numPr>
-        <w:rPr>
-          <w:lang w:val="en-US"/>
-        </w:rPr>
-      </w:pPr>
-      <w:r>
-        <w:rPr>
-          <w:lang w:val="en-US"/>
-        </w:rPr>
-        <w:t>GAME: →  Location Earth</w:t>
+        <w:t xml:space="preserve">GAME: </w:t>
+      </w:r>
+      <w:proofErr w:type="gramStart"/>
+      <w:r>
+        <w:rPr>
+          <w:lang w:val="en-US"/>
+        </w:rPr>
+        <w:t>→  You</w:t>
+      </w:r>
+      <w:proofErr w:type="gramEnd"/>
+      <w:r>
+        <w:rPr>
+          <w:lang w:val="en-US"/>
+        </w:rPr>
+        <w:t xml:space="preserve"> lost a life or Game Over</w:t>
+      </w:r>
+    </w:p>
+    <w:p>
+      <w:pPr>
+        <w:pStyle w:val="ListParagraph"/>
+        <w:numPr>
+          <w:ilvl w:val="0"/>
+          <w:numId w:val="2"/>
+        </w:numPr>
+        <w:rPr>
+          <w:lang w:val="en-US"/>
+        </w:rPr>
+      </w:pPr>
+      <w:r>
+        <w:rPr>
+          <w:lang w:val="en-US"/>
+        </w:rPr>
+        <w:t xml:space="preserve">GAME: </w:t>
+      </w:r>
+      <w:proofErr w:type="gramStart"/>
+      <w:r>
+        <w:rPr>
+          <w:lang w:val="en-US"/>
+        </w:rPr>
+        <w:t>→  Location</w:t>
+      </w:r>
+      <w:proofErr w:type="gramEnd"/>
+      <w:r>
+        <w:rPr>
+          <w:lang w:val="en-US"/>
+        </w:rPr>
+        <w:t xml:space="preserve"> Earth</w:t>
       </w:r>
     </w:p>
     <w:p>
@@ -2232,13 +2698,27 @@
         <w:rPr>
           <w:lang w:val="en-US"/>
         </w:rPr>
-        <w:t>Captain: ”</w:t>
-      </w:r>
-      <w:r>
-        <w:rPr>
-          <w:lang w:val="en-US"/>
-        </w:rPr>
-        <w:t>Start the engines and put in Europa’s coordinates.</w:t>
+        <w:t>Captain</w:t>
+      </w:r>
+      <w:proofErr w:type="gramStart"/>
+      <w:r>
+        <w:rPr>
+          <w:lang w:val="en-US"/>
+        </w:rPr>
+        <w:t>: ”</w:t>
+      </w:r>
+      <w:r>
+        <w:rPr>
+          <w:lang w:val="en-US"/>
+        </w:rPr>
+        <w:t>Start</w:t>
+      </w:r>
+      <w:proofErr w:type="gramEnd"/>
+      <w:r>
+        <w:rPr>
+          <w:lang w:val="en-US"/>
+        </w:rPr>
+        <w:t xml:space="preserve"> the engines and put in Europa’s coordinates.</w:t>
       </w:r>
       <w:r>
         <w:rPr>
@@ -2295,7 +2775,21 @@
         <w:rPr>
           <w:lang w:val="en-US"/>
         </w:rPr>
-        <w:t xml:space="preserve">GAME: →  command: ‘input </w:t>
+        <w:t xml:space="preserve">GAME: </w:t>
+      </w:r>
+      <w:proofErr w:type="gramStart"/>
+      <w:r>
+        <w:rPr>
+          <w:lang w:val="en-US"/>
+        </w:rPr>
+        <w:t>→  command</w:t>
+      </w:r>
+      <w:proofErr w:type="gramEnd"/>
+      <w:r>
+        <w:rPr>
+          <w:lang w:val="en-US"/>
+        </w:rPr>
+        <w:t xml:space="preserve">: ‘input </w:t>
       </w:r>
       <w:r>
         <w:rPr>
@@ -2326,33 +2820,63 @@
         <w:rPr>
           <w:lang w:val="en-US"/>
         </w:rPr>
-        <w:t>GAME: →  command: ‘input co-ordinates’ + suckedByWormhole</w:t>
-      </w:r>
-    </w:p>
-    <w:p>
-      <w:pPr>
-        <w:rPr>
-          <w:lang w:val="en-US"/>
-        </w:rPr>
-      </w:pPr>
-    </w:p>
-    <w:p>
-      <w:pPr>
-        <w:pStyle w:val="ListParagraph"/>
-        <w:numPr>
-          <w:ilvl w:val="0"/>
-          <w:numId w:val="2"/>
-        </w:numPr>
-        <w:rPr>
-          <w:lang w:val="en-US"/>
-        </w:rPr>
-      </w:pPr>
-      <w:r>
-        <w:rPr>
-          <w:lang w:val="en-US"/>
-        </w:rPr>
-        <w:t>Captain: ”</w:t>
-      </w:r>
+        <w:t xml:space="preserve">GAME: </w:t>
+      </w:r>
+      <w:proofErr w:type="gramStart"/>
+      <w:r>
+        <w:rPr>
+          <w:lang w:val="en-US"/>
+        </w:rPr>
+        <w:t>→  command</w:t>
+      </w:r>
+      <w:proofErr w:type="gramEnd"/>
+      <w:r>
+        <w:rPr>
+          <w:lang w:val="en-US"/>
+        </w:rPr>
+        <w:t xml:space="preserve">: ‘input co-ordinates’ + </w:t>
+      </w:r>
+      <w:proofErr w:type="spellStart"/>
+      <w:r>
+        <w:rPr>
+          <w:lang w:val="en-US"/>
+        </w:rPr>
+        <w:t>suckedByWormhole</w:t>
+      </w:r>
+      <w:proofErr w:type="spellEnd"/>
+    </w:p>
+    <w:p>
+      <w:pPr>
+        <w:rPr>
+          <w:lang w:val="en-US"/>
+        </w:rPr>
+      </w:pPr>
+    </w:p>
+    <w:p>
+      <w:pPr>
+        <w:pStyle w:val="ListParagraph"/>
+        <w:numPr>
+          <w:ilvl w:val="0"/>
+          <w:numId w:val="2"/>
+        </w:numPr>
+        <w:rPr>
+          <w:lang w:val="en-US"/>
+        </w:rPr>
+      </w:pPr>
+      <w:r>
+        <w:rPr>
+          <w:lang w:val="en-US"/>
+        </w:rPr>
+        <w:t>Captain</w:t>
+      </w:r>
+      <w:proofErr w:type="gramStart"/>
+      <w:r>
+        <w:rPr>
+          <w:lang w:val="en-US"/>
+        </w:rPr>
+        <w:t>: ”</w:t>
+      </w:r>
+      <w:proofErr w:type="gramEnd"/>
       <w:r>
         <w:rPr>
           <w:lang w:val="en-US"/>
@@ -2388,13 +2912,27 @@
         <w:rPr>
           <w:lang w:val="en-US"/>
         </w:rPr>
-        <w:t>Captain: ”</w:t>
-      </w:r>
-      <w:r>
-        <w:rPr>
-          <w:lang w:val="en-US"/>
-        </w:rPr>
-        <w:t>That wormhole spat us out near Mars not Europa.</w:t>
+        <w:t>Captain</w:t>
+      </w:r>
+      <w:proofErr w:type="gramStart"/>
+      <w:r>
+        <w:rPr>
+          <w:lang w:val="en-US"/>
+        </w:rPr>
+        <w:t>: ”</w:t>
+      </w:r>
+      <w:r>
+        <w:rPr>
+          <w:lang w:val="en-US"/>
+        </w:rPr>
+        <w:t>That</w:t>
+      </w:r>
+      <w:proofErr w:type="gramEnd"/>
+      <w:r>
+        <w:rPr>
+          <w:lang w:val="en-US"/>
+        </w:rPr>
+        <w:t xml:space="preserve"> wormhole spat us out near Mars not Europa.</w:t>
       </w:r>
       <w:r>
         <w:rPr>
@@ -2450,13 +2988,27 @@
         <w:rPr>
           <w:lang w:val="en-US"/>
         </w:rPr>
-        <w:t>Captain: ”</w:t>
-      </w:r>
-      <w:r>
-        <w:rPr>
-          <w:lang w:val="en-US"/>
-        </w:rPr>
-        <w:t>But before we can go any further..</w:t>
+        <w:t>Captain</w:t>
+      </w:r>
+      <w:proofErr w:type="gramStart"/>
+      <w:r>
+        <w:rPr>
+          <w:lang w:val="en-US"/>
+        </w:rPr>
+        <w:t>: ”</w:t>
+      </w:r>
+      <w:r>
+        <w:rPr>
+          <w:lang w:val="en-US"/>
+        </w:rPr>
+        <w:t>But</w:t>
+      </w:r>
+      <w:proofErr w:type="gramEnd"/>
+      <w:r>
+        <w:rPr>
+          <w:lang w:val="en-US"/>
+        </w:rPr>
+        <w:t xml:space="preserve"> before we can go any further..</w:t>
       </w:r>
       <w:r>
         <w:rPr>
@@ -2487,13 +3039,27 @@
         <w:rPr>
           <w:lang w:val="en-US"/>
         </w:rPr>
-        <w:t>Captain: ”</w:t>
-      </w:r>
-      <w:r>
-        <w:rPr>
-          <w:lang w:val="en-US"/>
-        </w:rPr>
-        <w:t>We have a Warning Message!</w:t>
+        <w:t>Captain</w:t>
+      </w:r>
+      <w:proofErr w:type="gramStart"/>
+      <w:r>
+        <w:rPr>
+          <w:lang w:val="en-US"/>
+        </w:rPr>
+        <w:t>: ”</w:t>
+      </w:r>
+      <w:r>
+        <w:rPr>
+          <w:lang w:val="en-US"/>
+        </w:rPr>
+        <w:t>We</w:t>
+      </w:r>
+      <w:proofErr w:type="gramEnd"/>
+      <w:r>
+        <w:rPr>
+          <w:lang w:val="en-US"/>
+        </w:rPr>
+        <w:t xml:space="preserve"> have a Warning Message!</w:t>
       </w:r>
       <w:r>
         <w:rPr>
@@ -2586,13 +3152,27 @@
         <w:rPr>
           <w:lang w:val="en-US"/>
         </w:rPr>
-        <w:t>Captain: ”</w:t>
-      </w:r>
-      <w:r>
-        <w:rPr>
-          <w:lang w:val="en-US"/>
-        </w:rPr>
-        <w:t>Lieutenant we have to get back to Earth to refuel!</w:t>
+        <w:t>Captain</w:t>
+      </w:r>
+      <w:proofErr w:type="gramStart"/>
+      <w:r>
+        <w:rPr>
+          <w:lang w:val="en-US"/>
+        </w:rPr>
+        <w:t>: ”</w:t>
+      </w:r>
+      <w:r>
+        <w:rPr>
+          <w:lang w:val="en-US"/>
+        </w:rPr>
+        <w:t>Lieutenant</w:t>
+      </w:r>
+      <w:proofErr w:type="gramEnd"/>
+      <w:r>
+        <w:rPr>
+          <w:lang w:val="en-US"/>
+        </w:rPr>
+        <w:t xml:space="preserve"> we have to get back to Earth to refuel!</w:t>
       </w:r>
       <w:r>
         <w:rPr>
@@ -2623,50 +3203,100 @@
         <w:rPr>
           <w:lang w:val="en-US"/>
         </w:rPr>
-        <w:t>GAME: →  command: ‘input co-ordinates’ + suckedByWormhole</w:t>
-      </w:r>
-    </w:p>
-    <w:p>
-      <w:pPr>
-        <w:pStyle w:val="ListParagraph"/>
-        <w:numPr>
-          <w:ilvl w:val="0"/>
-          <w:numId w:val="2"/>
-        </w:numPr>
-        <w:rPr>
-          <w:lang w:val="en-US"/>
-        </w:rPr>
-      </w:pPr>
-      <w:r>
-        <w:rPr>
-          <w:lang w:val="en-US"/>
-        </w:rPr>
-        <w:t>GAME: “Refuel your ship by purchasing the ‘Fuel Tank’ option in the store..”</w:t>
-      </w:r>
-    </w:p>
-    <w:p>
-      <w:pPr>
-        <w:rPr>
-          <w:lang w:val="en-US"/>
-        </w:rPr>
-      </w:pPr>
-    </w:p>
-    <w:p>
-      <w:pPr>
-        <w:pStyle w:val="ListParagraph"/>
-        <w:numPr>
-          <w:ilvl w:val="0"/>
-          <w:numId w:val="2"/>
-        </w:numPr>
-        <w:rPr>
-          <w:lang w:val="en-US"/>
-        </w:rPr>
-      </w:pPr>
-      <w:r>
-        <w:rPr>
-          <w:lang w:val="en-US"/>
-        </w:rPr>
-        <w:t>Captain: “Good, now that you have refueled your ship we can leave Earth.”</w:t>
+        <w:t xml:space="preserve">GAME: </w:t>
+      </w:r>
+      <w:proofErr w:type="gramStart"/>
+      <w:r>
+        <w:rPr>
+          <w:lang w:val="en-US"/>
+        </w:rPr>
+        <w:t>→  command</w:t>
+      </w:r>
+      <w:proofErr w:type="gramEnd"/>
+      <w:r>
+        <w:rPr>
+          <w:lang w:val="en-US"/>
+        </w:rPr>
+        <w:t xml:space="preserve">: ‘input co-ordinates’ + </w:t>
+      </w:r>
+      <w:proofErr w:type="spellStart"/>
+      <w:r>
+        <w:rPr>
+          <w:lang w:val="en-US"/>
+        </w:rPr>
+        <w:t>suckedByWormhole</w:t>
+      </w:r>
+      <w:proofErr w:type="spellEnd"/>
+    </w:p>
+    <w:p>
+      <w:pPr>
+        <w:pStyle w:val="ListParagraph"/>
+        <w:numPr>
+          <w:ilvl w:val="0"/>
+          <w:numId w:val="2"/>
+        </w:numPr>
+        <w:rPr>
+          <w:lang w:val="en-US"/>
+        </w:rPr>
+      </w:pPr>
+      <w:r>
+        <w:rPr>
+          <w:lang w:val="en-US"/>
+        </w:rPr>
+        <w:t xml:space="preserve">GAME: “Refuel your ship by purchasing the ‘Fuel Tank’ option in the </w:t>
+      </w:r>
+      <w:proofErr w:type="gramStart"/>
+      <w:r>
+        <w:rPr>
+          <w:lang w:val="en-US"/>
+        </w:rPr>
+        <w:t>store..</w:t>
+      </w:r>
+      <w:proofErr w:type="gramEnd"/>
+      <w:r>
+        <w:rPr>
+          <w:lang w:val="en-US"/>
+        </w:rPr>
+        <w:t>”</w:t>
+      </w:r>
+    </w:p>
+    <w:p>
+      <w:pPr>
+        <w:rPr>
+          <w:lang w:val="en-US"/>
+        </w:rPr>
+      </w:pPr>
+    </w:p>
+    <w:p>
+      <w:pPr>
+        <w:pStyle w:val="ListParagraph"/>
+        <w:numPr>
+          <w:ilvl w:val="0"/>
+          <w:numId w:val="2"/>
+        </w:numPr>
+        <w:rPr>
+          <w:lang w:val="en-US"/>
+        </w:rPr>
+      </w:pPr>
+      <w:r>
+        <w:rPr>
+          <w:lang w:val="en-US"/>
+        </w:rPr>
+        <w:t xml:space="preserve">Captain: “Good, now that you have refueled your </w:t>
+      </w:r>
+      <w:proofErr w:type="gramStart"/>
+      <w:r>
+        <w:rPr>
+          <w:lang w:val="en-US"/>
+        </w:rPr>
+        <w:t>ship</w:t>
+      </w:r>
+      <w:proofErr w:type="gramEnd"/>
+      <w:r>
+        <w:rPr>
+          <w:lang w:val="en-US"/>
+        </w:rPr>
+        <w:t xml:space="preserve"> we can leave Earth.”</w:t>
       </w:r>
     </w:p>
     <w:p>
@@ -2717,7 +3347,21 @@
         <w:rPr>
           <w:lang w:val="en-US"/>
         </w:rPr>
-        <w:t xml:space="preserve">GAME: →  command: ‘input </w:t>
+        <w:t xml:space="preserve">GAME: </w:t>
+      </w:r>
+      <w:proofErr w:type="gramStart"/>
+      <w:r>
+        <w:rPr>
+          <w:lang w:val="en-US"/>
+        </w:rPr>
+        <w:t>→  command</w:t>
+      </w:r>
+      <w:proofErr w:type="gramEnd"/>
+      <w:r>
+        <w:rPr>
+          <w:lang w:val="en-US"/>
+        </w:rPr>
+        <w:t xml:space="preserve">: ‘input </w:t>
       </w:r>
       <w:r>
         <w:rPr>
@@ -2823,7 +3467,35 @@
         <w:rPr>
           <w:lang w:val="en-US"/>
         </w:rPr>
-        <w:t>Captain: “Ahhh. Finally I can see Jupiter.”</w:t>
+        <w:t>Captain: “</w:t>
+      </w:r>
+      <w:proofErr w:type="spellStart"/>
+      <w:r>
+        <w:rPr>
+          <w:lang w:val="en-US"/>
+        </w:rPr>
+        <w:t>Ahhh</w:t>
+      </w:r>
+      <w:proofErr w:type="spellEnd"/>
+      <w:r>
+        <w:rPr>
+          <w:lang w:val="en-US"/>
+        </w:rPr>
+        <w:t xml:space="preserve">. </w:t>
+      </w:r>
+      <w:proofErr w:type="gramStart"/>
+      <w:r>
+        <w:rPr>
+          <w:lang w:val="en-US"/>
+        </w:rPr>
+        <w:t>Finally</w:t>
+      </w:r>
+      <w:proofErr w:type="gramEnd"/>
+      <w:r>
+        <w:rPr>
+          <w:lang w:val="en-US"/>
+        </w:rPr>
+        <w:t xml:space="preserve"> I can see Jupiter.”</w:t>
       </w:r>
     </w:p>
     <w:p>

</xml_diff>